<commit_message>
Final Doku Changes, -- FINAL COMMIT --
</commit_message>
<xml_diff>
--- a/doku/HowTo_Handbuch.docx
+++ b/doku/HowTo_Handbuch.docx
@@ -906,18 +906,67 @@
       </w:r>
       <w:proofErr w:type="spellEnd"/>
       <w:r>
-        <w:t xml:space="preserve">“ entstanden Software. Um die Strukturiertheit der Seminararbeit möglichst hoch zu halten, und um ein Art Quickstart in die von uns entwickelten Anwendungen zu ermöglichen, haben wir uns entschlossen diese zusätzliche Anleitung </w:t>
+        <w:t xml:space="preserve">“ </w:t>
       </w:r>
       <w:proofErr w:type="spellStart"/>
       <w:r>
-        <w:t>anzufertig</w:t>
+        <w:t>entstande</w:t>
       </w:r>
       <w:proofErr w:type="spellEnd"/>
       <w:r>
-        <w:t xml:space="preserve">. </w:t>
-      </w:r>
-      <w:r>
-        <w:t xml:space="preserve">Außerdem soll dieses Dokument erläutern wie die entwickelten Dienste im Falle eines Ausfalls wieder gestartet werden können. </w:t>
+        <w:t xml:space="preserve"> Software. </w:t>
+      </w:r>
+      <w:r>
+        <w:t xml:space="preserve">Diese </w:t>
+      </w:r>
+      <w:proofErr w:type="spellStart"/>
+      <w:r>
+        <w:t>Anweiltung</w:t>
+      </w:r>
+      <w:proofErr w:type="spellEnd"/>
+      <w:r>
+        <w:t xml:space="preserve"> wurde </w:t>
+      </w:r>
+      <w:proofErr w:type="spellStart"/>
+      <w:r>
+        <w:t>gefertig</w:t>
+      </w:r>
+      <w:proofErr w:type="spellEnd"/>
+      <w:r>
+        <w:t xml:space="preserve">, um </w:t>
+      </w:r>
+      <w:r>
+        <w:t>ein</w:t>
+      </w:r>
+      <w:r>
+        <w:t>en</w:t>
+      </w:r>
+      <w:r>
+        <w:t xml:space="preserve"> </w:t>
+      </w:r>
+      <w:r>
+        <w:t>schnellen Start</w:t>
+      </w:r>
+      <w:r>
+        <w:t xml:space="preserve"> in die von uns entwickel</w:t>
+      </w:r>
+      <w:r>
+        <w:t>ten Anwendungen zu ermöglichen. Zudem</w:t>
+      </w:r>
+      <w:r>
+        <w:t xml:space="preserve"> soll dieses Dokument erläutern wie die entwickelten Dienste </w:t>
+      </w:r>
+      <w:r>
+        <w:t>zu einem späteren Zeitpunkt</w:t>
+      </w:r>
+      <w:r>
+        <w:t xml:space="preserve"> </w:t>
+      </w:r>
+      <w:r>
+        <w:t>erneut</w:t>
+      </w:r>
+      <w:r>
+        <w:t xml:space="preserve"> gestartet werden können. </w:t>
       </w:r>
     </w:p>
     <w:p>
@@ -943,55 +992,90 @@
     </w:p>
     <w:p>
       <w:r>
-        <w:t xml:space="preserve">Die entwickelte Schnittstelle, die es anderen Benutzern und Entwickler gestatten soll selbst die Nährwerte von neuen Gerichten und Rezepten auszuwerten, welche nicht im ursprünglich von </w:t>
+        <w:t>Die</w:t>
+      </w:r>
+      <w:r>
+        <w:t>se</w:t>
+      </w:r>
+      <w:r>
+        <w:t xml:space="preserve"> entwickelte Schnittstelle</w:t>
+      </w:r>
+      <w:r>
+        <w:t xml:space="preserve"> soll</w:t>
+      </w:r>
+      <w:r>
+        <w:t xml:space="preserve"> anderen Benutzern und Entwickler</w:t>
+      </w:r>
+      <w:r>
+        <w:t>n</w:t>
+      </w:r>
+      <w:r>
+        <w:t xml:space="preserve"> gestatten Nährwerte von neuen Gerichten und Rezepten auszuwerten, </w:t>
+      </w:r>
+      <w:r>
+        <w:t>ohne die Rezepte vorher</w:t>
+      </w:r>
+      <w:r>
+        <w:t xml:space="preserve"> </w:t>
+      </w:r>
+      <w:r>
+        <w:t xml:space="preserve">in </w:t>
+      </w:r>
+      <w:proofErr w:type="gramStart"/>
+      <w:r>
+        <w:t>ein .</w:t>
       </w:r>
       <w:proofErr w:type="spellStart"/>
       <w:r>
-        <w:t>Hr.Ullmann</w:t>
-      </w:r>
-      <w:proofErr w:type="spellEnd"/>
-      <w:r>
-        <w:t xml:space="preserve"> vorgesehenen. </w:t>
-      </w:r>
-      <w:proofErr w:type="spellStart"/>
-      <w:r>
         <w:t>raw</w:t>
-      </w:r>
-      <w:proofErr w:type="spellEnd"/>
-      <w:r>
-        <w:t xml:space="preserve"> Format vorliegen. Dabei dient die Python Bibliothek </w:t>
-      </w:r>
-      <w:proofErr w:type="spellStart"/>
-      <w:r>
-        <w:t>Flask</w:t>
-      </w:r>
-      <w:proofErr w:type="spellEnd"/>
-      <w:r>
-        <w:t xml:space="preserve"> als Webframework und </w:t>
-      </w:r>
-      <w:proofErr w:type="spellStart"/>
-      <w:r>
-        <w:t>build</w:t>
-      </w:r>
-      <w:proofErr w:type="spellEnd"/>
-      <w:r>
-        <w:t xml:space="preserve">-in Webserver. Da zum Zeitpunkt der Abgabe der vorliegenden Arbeit </w:t>
-      </w:r>
-      <w:proofErr w:type="spellStart"/>
-      <w:r>
-        <w:t>Flask</w:t>
-      </w:r>
-      <w:proofErr w:type="spellEnd"/>
-      <w:r>
-        <w:t xml:space="preserve"> nicht auf dem Universitätsserver bereitgestellt werden konnte wird im </w:t>
-      </w:r>
-      <w:proofErr w:type="spellStart"/>
-      <w:proofErr w:type="gramStart"/>
-      <w:r>
-        <w:t>folgenden</w:t>
       </w:r>
       <w:proofErr w:type="spellEnd"/>
       <w:proofErr w:type="gramEnd"/>
+      <w:r>
+        <w:t xml:space="preserve"> Format </w:t>
+      </w:r>
+      <w:r>
+        <w:t>umzuwandeln</w:t>
+      </w:r>
+      <w:r>
+        <w:t xml:space="preserve">. Dabei dient die Python Bibliothek </w:t>
+      </w:r>
+      <w:proofErr w:type="spellStart"/>
+      <w:r>
+        <w:t>Flask</w:t>
+      </w:r>
+      <w:proofErr w:type="spellEnd"/>
+      <w:r>
+        <w:t xml:space="preserve"> als Webframework und </w:t>
+      </w:r>
+      <w:proofErr w:type="spellStart"/>
+      <w:r>
+        <w:t>build</w:t>
+      </w:r>
+      <w:proofErr w:type="spellEnd"/>
+      <w:r>
+        <w:t xml:space="preserve">-in Webserver. Da zum Zeitpunkt der Abgabe </w:t>
+      </w:r>
+      <w:r>
+        <w:t xml:space="preserve">dieser Projektarbeit </w:t>
+      </w:r>
+      <w:proofErr w:type="spellStart"/>
+      <w:r>
+        <w:t>Flask</w:t>
+      </w:r>
+      <w:proofErr w:type="spellEnd"/>
+      <w:r>
+        <w:t xml:space="preserve"> nicht auf dem Universitätsserver bereitgestellt werden konnte</w:t>
+      </w:r>
+      <w:r>
+        <w:t>,</w:t>
+      </w:r>
+      <w:r>
+        <w:t xml:space="preserve"> wird im </w:t>
+      </w:r>
+      <w:r>
+        <w:t>Folgenden</w:t>
+      </w:r>
       <w:r>
         <w:t xml:space="preserve"> kurz dessen Installation erläutert und anschließen geschildert wie die Webapplikation schlussendlich gestartet werden kann. </w:t>
       </w:r>
@@ -1181,10 +1265,7 @@
     <w:p>
       <w:pPr>
         <w:pStyle w:val="Folgeabsatz"/>
-        <w:numPr>
-          <w:ilvl w:val="2"/>
-          <w:numId w:val="6"/>
-        </w:numPr>
+        <w:ind w:left="2160" w:firstLine="0"/>
       </w:pPr>
     </w:p>
     <w:p>
@@ -1208,98 +1289,214 @@
           <w:rPr>
             <w:rStyle w:val="Hyperlink"/>
           </w:rPr>
-          <w:t>http://132.199.138.70:9009</w:t>
+          <w:t>http://132.199.138.70:5000</w:t>
         </w:r>
       </w:hyperlink>
       <w:r>
-        <w:t xml:space="preserve"> . Für den Fall das der Dienst ausfällt muss </w:t>
+        <w:t xml:space="preserve"> . Für den Fall</w:t>
+      </w:r>
+      <w:r>
+        <w:t>,</w:t>
+      </w:r>
+      <w:r>
+        <w:t xml:space="preserve"> das</w:t>
+      </w:r>
+      <w:r>
+        <w:t>s</w:t>
+      </w:r>
+      <w:r>
+        <w:t xml:space="preserve"> der Dienst ausfällt</w:t>
+      </w:r>
+      <w:r>
+        <w:t>,</w:t>
+      </w:r>
+      <w:r>
+        <w:t xml:space="preserve"> muss </w:t>
       </w:r>
       <w:proofErr w:type="spellStart"/>
       <w:r>
+        <w:t>Fl</w:t>
+      </w:r>
+      <w:r>
+        <w:t>ask</w:t>
+      </w:r>
+      <w:proofErr w:type="spellEnd"/>
+      <w:r>
+        <w:t xml:space="preserve"> nicht neuinstalliert werden -</w:t>
+      </w:r>
+      <w:r>
+        <w:t xml:space="preserve"> </w:t>
+      </w:r>
+      <w:r>
+        <w:t>es</w:t>
+      </w:r>
+      <w:r>
+        <w:t xml:space="preserve"> </w:t>
+      </w:r>
+      <w:r>
+        <w:t>kann</w:t>
+      </w:r>
+      <w:r>
+        <w:t xml:space="preserve"> </w:t>
+      </w:r>
+      <w:r>
+        <w:t xml:space="preserve">direkt mit dem zweiten Schritt </w:t>
+      </w:r>
+      <w:r>
+        <w:t xml:space="preserve">begonnen und der Webserver gestartet werden. </w:t>
+      </w:r>
+      <w:bookmarkStart w:id="3" w:name="_GoBack"/>
+      <w:r>
+        <w:t>Sobald der Dienst unter oben genannter Adresse erreichbar ist</w:t>
+      </w:r>
+      <w:r>
+        <w:t>,</w:t>
+      </w:r>
+      <w:r>
+        <w:t xml:space="preserve"> </w:t>
+      </w:r>
+      <w:r>
+        <w:lastRenderedPageBreak/>
+        <w:t>erlaubt die API REST Anfragen</w:t>
+      </w:r>
+      <w:r>
+        <w:t xml:space="preserve"> (POST</w:t>
+      </w:r>
+      <w:r>
+        <w:t xml:space="preserve"> :5000/</w:t>
+      </w:r>
+      <w:proofErr w:type="spellStart"/>
+      <w:r>
+        <w:t>get_nutritions</w:t>
+      </w:r>
+      <w:proofErr w:type="spellEnd"/>
+      <w:r>
+        <w:t>)</w:t>
+      </w:r>
+      <w:r>
+        <w:t xml:space="preserve"> mit einem </w:t>
+      </w:r>
+      <w:bookmarkEnd w:id="3"/>
+      <w:r>
+        <w:t xml:space="preserve">JSON-String als </w:t>
+      </w:r>
+      <w:r>
+        <w:t>Übergabe Paramater</w:t>
+      </w:r>
+      <w:r>
+        <w:t>,</w:t>
+      </w:r>
+      <w:r>
+        <w:t xml:space="preserve"> </w:t>
+      </w:r>
+      <w:r>
+        <w:t>der aus</w:t>
+      </w:r>
+      <w:r>
+        <w:t xml:space="preserve"> eine</w:t>
+      </w:r>
+      <w:r>
+        <w:t xml:space="preserve">n </w:t>
+      </w:r>
+      <w:r>
+        <w:t>Identifier</w:t>
+      </w:r>
+      <w:r>
+        <w:t>-String und einem Zutaten-</w:t>
+      </w:r>
+      <w:r>
+        <w:t>String</w:t>
+      </w:r>
+      <w:r>
+        <w:t xml:space="preserve"> besteht</w:t>
+      </w:r>
+      <w:r>
+        <w:t xml:space="preserve">. Eine beispielhafte </w:t>
+      </w:r>
+      <w:r>
+        <w:t>JSON</w:t>
+      </w:r>
+      <w:r>
+        <w:t>-Datei kann im verwendete</w:t>
+      </w:r>
+      <w:r>
+        <w:t>n</w:t>
+      </w:r>
+      <w:r>
+        <w:t xml:space="preserve"> </w:t>
+      </w:r>
+      <w:proofErr w:type="spellStart"/>
+      <w:r>
+        <w:t>Github</w:t>
+      </w:r>
+      <w:proofErr w:type="spellEnd"/>
+      <w:r>
+        <w:t>-Repository</w:t>
+      </w:r>
+      <w:r>
+        <w:rPr>
+          <w:rStyle w:val="Funotenzeichen"/>
+        </w:rPr>
+        <w:footnoteReference w:id="1"/>
+      </w:r>
+      <w:r>
+        <w:t xml:space="preserve"> gefunden werden.</w:t>
+      </w:r>
+      <w:r>
+        <w:t xml:space="preserve"> Die API liefert dann eine Breite Auswahl an herkömmlichen Nährwerten zurück.</w:t>
+      </w:r>
+      <w:r>
+        <w:t xml:space="preserve"> </w:t>
+      </w:r>
+      <w:r>
+        <w:t xml:space="preserve">Prinzipiell kann </w:t>
+      </w:r>
+      <w:proofErr w:type="spellStart"/>
+      <w:r>
         <w:t>Flask</w:t>
       </w:r>
       <w:proofErr w:type="spellEnd"/>
       <w:r>
-        <w:t xml:space="preserve"> nicht neuinstalliert werden, </w:t>
+        <w:t xml:space="preserve">, wie jede andere </w:t>
+      </w:r>
+      <w:r>
+        <w:t>Python Bibliothek, auch in einer</w:t>
+      </w:r>
+      <w:r>
+        <w:t xml:space="preserve"> virtuellen </w:t>
+      </w:r>
+      <w:r>
+        <w:t>Umgebung</w:t>
+      </w:r>
+      <w:r>
+        <w:t xml:space="preserve"> installiert und gestartet werden, dies macht </w:t>
+      </w:r>
+      <w:r>
+        <w:t xml:space="preserve">vor allem dann </w:t>
+      </w:r>
+      <w:r>
+        <w:t>Sinn</w:t>
+      </w:r>
+      <w:r>
+        <w:t>,</w:t>
+      </w:r>
+      <w:r>
+        <w:t xml:space="preserve"> wen</w:t>
+      </w:r>
+      <w:r>
+        <w:t>n</w:t>
+      </w:r>
+      <w:r>
+        <w:t xml:space="preserve"> </w:t>
       </w:r>
       <w:proofErr w:type="spellStart"/>
       <w:r>
-        <w:t>sonder</w:t>
+        <w:t>Flask</w:t>
       </w:r>
       <w:proofErr w:type="spellEnd"/>
       <w:r>
-        <w:t xml:space="preserve"> </w:t>
-      </w:r>
-      <w:r>
-        <w:t>kann</w:t>
-      </w:r>
-      <w:r>
-        <w:t xml:space="preserve"> dann</w:t>
-      </w:r>
-      <w:r>
-        <w:t xml:space="preserve"> direkt mit dem zweiten Schritt </w:t>
-      </w:r>
-      <w:r>
-        <w:t xml:space="preserve">begonnen und der </w:t>
-      </w:r>
-      <w:r>
-        <w:lastRenderedPageBreak/>
-        <w:t xml:space="preserve">Webserver gestartet werden. Sobald der Dienst unter oben genannter Adresse erreichbar ist erwartet dieser als Übergabe Paramater eine </w:t>
-      </w:r>
-      <w:proofErr w:type="spellStart"/>
-      <w:r>
-        <w:t>Json</w:t>
-      </w:r>
-      <w:proofErr w:type="spellEnd"/>
-      <w:r>
-        <w:t xml:space="preserve">-Datei die einen Rezept-Titel String sowie einen Inhaltsstoff String. Eine beispielhafte </w:t>
-      </w:r>
-      <w:proofErr w:type="spellStart"/>
-      <w:r>
-        <w:t>Json</w:t>
-      </w:r>
-      <w:proofErr w:type="spellEnd"/>
-      <w:r>
-        <w:t xml:space="preserve">-Datei kann im verwendete </w:t>
-      </w:r>
-      <w:proofErr w:type="spellStart"/>
-      <w:r>
-        <w:t>Github</w:t>
-      </w:r>
-      <w:proofErr w:type="spellEnd"/>
-      <w:r>
-        <w:t>-Repository</w:t>
-      </w:r>
-      <w:r>
-        <w:rPr>
-          <w:rStyle w:val="Funotenzeichen"/>
-        </w:rPr>
-        <w:footnoteReference w:id="1"/>
-      </w:r>
-      <w:r>
-        <w:t xml:space="preserve"> gefunden werden. </w:t>
-      </w:r>
-      <w:r>
-        <w:t xml:space="preserve">Prinzipiell kann </w:t>
-      </w:r>
-      <w:proofErr w:type="spellStart"/>
-      <w:r>
-        <w:t>Flask</w:t>
-      </w:r>
-      <w:proofErr w:type="spellEnd"/>
-      <w:r>
-        <w:t xml:space="preserve">, wie jede andere Python Bibliothek, auch in einem virtuellen Environment installiert und gestartet werden, dies macht Sinn wen </w:t>
-      </w:r>
-      <w:proofErr w:type="spellStart"/>
-      <w:r>
-        <w:t>Flask</w:t>
-      </w:r>
-      <w:proofErr w:type="spellEnd"/>
-      <w:r>
         <w:t xml:space="preserve"> nicht global zur Verfügung gestellt werden soll. </w:t>
       </w:r>
-      <w:bookmarkStart w:id="3" w:name="_GoBack"/>
-      <w:bookmarkEnd w:id="3"/>
     </w:p>
     <w:p>
       <w:pPr>
@@ -1345,8 +1542,37 @@
         <w:t>.</w:t>
       </w:r>
       <w:r>
-        <w:t xml:space="preserve"> Zum aktuellen Zeitpunkt läuft der Webserver und ist aus dem Uni-Netz erreichbar. Für den Fall das der Dienst nicht mehr erreichbar ist, zum Beispiel als Folge eines Serverneustarts, kann die Webanwendung mit folgendem Linux Befehl wieder gestartet werden. </w:t>
-      </w:r>
+        <w:t xml:space="preserve"> Zum aktuellen Zeitpunkt läuft der Webserver und ist aus dem Uni-Netz erreichbar. Für den Fall</w:t>
+      </w:r>
+      <w:r>
+        <w:t>,</w:t>
+      </w:r>
+      <w:r>
+        <w:t xml:space="preserve"> da</w:t>
+      </w:r>
+      <w:r>
+        <w:t>s</w:t>
+      </w:r>
+      <w:r>
+        <w:t xml:space="preserve">s der Dienst nicht mehr erreichbar ist, </w:t>
+      </w:r>
+      <w:r>
+        <w:t>wie im Falle</w:t>
+      </w:r>
+      <w:r>
+        <w:t xml:space="preserve"> eines Serverneustarts, kann die Webanwendung mit folgendem Linux Befehl </w:t>
+      </w:r>
+      <w:r>
+        <w:t>erneut</w:t>
+      </w:r>
+      <w:r>
+        <w:t xml:space="preserve"> gestartet werden. </w:t>
+      </w:r>
+    </w:p>
+    <w:p>
+      <w:pPr>
+        <w:pStyle w:val="Folgeabsatz"/>
+      </w:pPr>
     </w:p>
     <w:p>
       <w:pPr>
@@ -1477,16 +1703,20 @@
         </w:numPr>
       </w:pPr>
       <w:r>
-        <w:t xml:space="preserve">Der Webserver läuft nun im Hintergrund und sollte über die </w:t>
-      </w:r>
-      <w:proofErr w:type="spellStart"/>
-      <w:r>
-        <w:t>obene</w:t>
-      </w:r>
-      <w:proofErr w:type="spellEnd"/>
-      <w:r>
-        <w:t xml:space="preserve"> genannte Adresse erreichbar sein. </w:t>
-      </w:r>
+        <w:t>Der Webserver läuft nun im Hinte</w:t>
+      </w:r>
+      <w:r>
+        <w:t xml:space="preserve">rgrund und sollte über den Port 9009 </w:t>
+      </w:r>
+      <w:r>
+        <w:t xml:space="preserve">erreichbar sein. </w:t>
+      </w:r>
+    </w:p>
+    <w:p>
+      <w:pPr>
+        <w:pStyle w:val="Folgeabsatz"/>
+        <w:ind w:left="1117" w:firstLine="0"/>
+      </w:pPr>
     </w:p>
     <w:p>
       <w:pPr>
@@ -1522,17 +1752,28 @@
         </w:numPr>
       </w:pPr>
       <w:r>
-        <w:t>Speichert die empfohlen Tagesmengen der Nährwerte in Abhängigkeit der Usergruppe (</w:t>
-      </w:r>
-      <w:proofErr w:type="spellStart"/>
+        <w:lastRenderedPageBreak/>
+        <w:t xml:space="preserve">Speichert </w:t>
+      </w:r>
       <w:proofErr w:type="gramStart"/>
       <w:r>
-        <w:t>Alter,Geschlecht</w:t>
-      </w:r>
-      <w:proofErr w:type="spellEnd"/>
+        <w:t>die empfohlen Tagesmengen</w:t>
+      </w:r>
       <w:proofErr w:type="gramEnd"/>
       <w:r>
-        <w:t>) ab</w:t>
+        <w:t xml:space="preserve"> der Nä</w:t>
+      </w:r>
+      <w:r>
+        <w:t>hrwerte in Abhängigkeit der Nutzer</w:t>
+      </w:r>
+      <w:r>
+        <w:t>gruppe (Alter,</w:t>
+      </w:r>
+      <w:r>
+        <w:t xml:space="preserve"> </w:t>
+      </w:r>
+      <w:r>
+        <w:t>Geschlecht) ab</w:t>
       </w:r>
     </w:p>
     <w:p>
@@ -1560,8 +1801,19 @@
         </w:numPr>
       </w:pPr>
       <w:r>
-        <w:lastRenderedPageBreak/>
-        <w:t xml:space="preserve">Ordnet User zu gegessenen Gerichten zu </w:t>
+        <w:t xml:space="preserve">Ordnet </w:t>
+      </w:r>
+      <w:r>
+        <w:t>Nutzer</w:t>
+      </w:r>
+      <w:r>
+        <w:t xml:space="preserve"> zu </w:t>
+      </w:r>
+      <w:r>
+        <w:t>verzehrten</w:t>
+      </w:r>
+      <w:r>
+        <w:t xml:space="preserve"> Gerichten zu </w:t>
       </w:r>
     </w:p>
     <w:p>
@@ -1589,15 +1841,31 @@
         </w:numPr>
       </w:pPr>
       <w:r>
-        <w:t xml:space="preserve">Diese Tabelle speichert die von uns berechneten Nährwerte zu den </w:t>
-      </w:r>
-      <w:proofErr w:type="spellStart"/>
-      <w:r>
-        <w:t>ca</w:t>
-      </w:r>
-      <w:proofErr w:type="spellEnd"/>
-      <w:r>
-        <w:t xml:space="preserve"> 300000 Rezepten aus dem ursprünglichen kochbar-Datensatz. Diese Tabelle wird auch für die Darstellung der Nährwerte in der Suchergebnisanzeige verwendet, sowie zu schlussendlichen Nährwertberechnung für den individuellen Benutzer. </w:t>
+        <w:t xml:space="preserve">Diese Tabelle speichert die von uns berechneten Nährwerte </w:t>
+      </w:r>
+      <w:r>
+        <w:t>der</w:t>
+      </w:r>
+      <w:r>
+        <w:t xml:space="preserve"> ca</w:t>
+      </w:r>
+      <w:r>
+        <w:t>. 300000 Rezepte</w:t>
+      </w:r>
+      <w:r>
+        <w:t xml:space="preserve"> </w:t>
+      </w:r>
+      <w:r>
+        <w:t xml:space="preserve">des </w:t>
+      </w:r>
+      <w:r>
+        <w:t>ursprünglichen kochbar-Datensatz</w:t>
+      </w:r>
+      <w:r>
+        <w:t>es</w:t>
+      </w:r>
+      <w:r>
+        <w:t xml:space="preserve">. Diese Tabelle wird auch für die Darstellung der Nährwerte in der Suchergebnisanzeige verwendet, sowie zu schlussendlichen Nährwertberechnung für den individuellen Benutzer. </w:t>
       </w:r>
     </w:p>
     <w:sectPr>
@@ -1667,7 +1935,7 @@
           <w:rPr>
             <w:noProof/>
           </w:rPr>
-          <w:t>4</w:t>
+          <w:t>5</w:t>
         </w:r>
         <w:r>
           <w:rPr>
@@ -4165,7 +4433,7 @@
 </file>
 
 <file path=customXml/itemProps1.xml><?xml version="1.0" encoding="utf-8"?>
-<ds:datastoreItem xmlns:ds="http://schemas.openxmlformats.org/officeDocument/2006/customXml" ds:itemID="{1A173B21-B566-463D-B0EC-EFAA189BE0E9}">
+<ds:datastoreItem xmlns:ds="http://schemas.openxmlformats.org/officeDocument/2006/customXml" ds:itemID="{20A0AF25-2D91-4274-B474-95A994F21E1E}">
   <ds:schemaRefs>
     <ds:schemaRef ds:uri="http://schemas.openxmlformats.org/officeDocument/2006/bibliography"/>
   </ds:schemaRefs>

</xml_diff>